<commit_message>
updating Adj List notes
</commit_message>
<xml_diff>
--- a/FINALS/Graph_AL.docx
+++ b/FINALS/Graph_AL.docx
@@ -4,18 +4,15 @@
   <w:body>
     <w:p>
       <w:r>
-        <w:softHyphen/>
-      </w:r>
-      <w:r>
         <w:rPr>
           <w:noProof/>
           <w:lang w:val="en-US"/>
         </w:rPr>
         <w:drawing>
-          <wp:inline distT="0" distB="0" distL="0" distR="0" wp14:anchorId="186F8A6B" wp14:editId="062B2B4F">
-            <wp:extent cx="5076516" cy="2324437"/>
-            <wp:effectExtent l="0" t="0" r="3810" b="12700"/>
-            <wp:docPr id="3" name="Picture 3"/>
+          <wp:inline distT="0" distB="0" distL="0" distR="0" wp14:anchorId="5D6A1230" wp14:editId="63D52304">
+            <wp:extent cx="2561916" cy="2395933"/>
+            <wp:effectExtent l="0" t="0" r="3810" b="0"/>
+            <wp:docPr id="2" name="Picture 2"/>
             <wp:cNvGraphicFramePr>
               <a:graphicFrameLocks xmlns:a="http://schemas.openxmlformats.org/drawingml/2006/main" noChangeAspect="1"/>
             </wp:cNvGraphicFramePr>
@@ -23,7 +20,7 @@
               <a:graphicData uri="http://schemas.openxmlformats.org/drawingml/2006/picture">
                 <pic:pic xmlns:pic="http://schemas.openxmlformats.org/drawingml/2006/picture">
                   <pic:nvPicPr>
-                    <pic:cNvPr id="3" name="Screen Shot 2016-10-18 at 10.45.10 AM.png"/>
+                    <pic:cNvPr id="2" name="Screen Shot 2016-10-29 at 2.40.08 PM.png"/>
                     <pic:cNvPicPr/>
                   </pic:nvPicPr>
                   <pic:blipFill>
@@ -41,7 +38,7 @@
                   <pic:spPr>
                     <a:xfrm>
                       <a:off x="0" y="0"/>
-                      <a:ext cx="5154325" cy="2360064"/>
+                      <a:ext cx="2568440" cy="2402034"/>
                     </a:xfrm>
                     <a:prstGeom prst="rect">
                       <a:avLst/>
@@ -54,17 +51,21 @@
         </w:drawing>
       </w:r>
     </w:p>
+    <w:p/>
     <w:p>
+      <w:r>
+        <w:softHyphen/>
+      </w:r>
       <w:r>
         <w:rPr>
           <w:noProof/>
           <w:lang w:val="en-US"/>
         </w:rPr>
         <w:drawing>
-          <wp:inline distT="0" distB="0" distL="0" distR="0" wp14:anchorId="37664850" wp14:editId="453440B7">
-            <wp:extent cx="5076516" cy="2565999"/>
-            <wp:effectExtent l="0" t="0" r="3810" b="0"/>
-            <wp:docPr id="4" name="Picture 4"/>
+          <wp:inline distT="0" distB="0" distL="0" distR="0" wp14:anchorId="0660DBBE" wp14:editId="612DD1AD">
+            <wp:extent cx="6057430" cy="2677778"/>
+            <wp:effectExtent l="0" t="0" r="0" b="0"/>
+            <wp:docPr id="1" name="Picture 1"/>
             <wp:cNvGraphicFramePr>
               <a:graphicFrameLocks xmlns:a="http://schemas.openxmlformats.org/drawingml/2006/main" noChangeAspect="1"/>
             </wp:cNvGraphicFramePr>
@@ -72,7 +73,7 @@
               <a:graphicData uri="http://schemas.openxmlformats.org/drawingml/2006/picture">
                 <pic:pic xmlns:pic="http://schemas.openxmlformats.org/drawingml/2006/picture">
                   <pic:nvPicPr>
-                    <pic:cNvPr id="4" name="Screen Shot 2016-10-18 at 10.45.48 AM.png"/>
+                    <pic:cNvPr id="1" name="Screen Shot 2016-10-29 at 2.31.19 PM.png"/>
                     <pic:cNvPicPr/>
                   </pic:nvPicPr>
                   <pic:blipFill>
@@ -90,7 +91,7 @@
                   <pic:spPr>
                     <a:xfrm>
                       <a:off x="0" y="0"/>
-                      <a:ext cx="5184695" cy="2620680"/>
+                      <a:ext cx="6079450" cy="2687512"/>
                     </a:xfrm>
                     <a:prstGeom prst="rect">
                       <a:avLst/>
@@ -103,6 +104,7 @@
         </w:drawing>
       </w:r>
     </w:p>
+    <w:p/>
     <w:p>
       <w:r>
         <w:rPr>
@@ -110,10 +112,10 @@
           <w:lang w:val="en-US"/>
         </w:rPr>
         <w:drawing>
-          <wp:inline distT="0" distB="0" distL="0" distR="0" wp14:anchorId="751ABB1F" wp14:editId="1D89924B">
-            <wp:extent cx="5076516" cy="2636780"/>
-            <wp:effectExtent l="0" t="0" r="3810" b="5080"/>
-            <wp:docPr id="5" name="Picture 5"/>
+          <wp:inline distT="0" distB="0" distL="0" distR="0" wp14:anchorId="37664850" wp14:editId="662A1A05">
+            <wp:extent cx="5974004" cy="3019648"/>
+            <wp:effectExtent l="0" t="0" r="0" b="3175"/>
+            <wp:docPr id="4" name="Picture 4"/>
             <wp:cNvGraphicFramePr>
               <a:graphicFrameLocks xmlns:a="http://schemas.openxmlformats.org/drawingml/2006/main" noChangeAspect="1"/>
             </wp:cNvGraphicFramePr>
@@ -121,7 +123,7 @@
               <a:graphicData uri="http://schemas.openxmlformats.org/drawingml/2006/picture">
                 <pic:pic xmlns:pic="http://schemas.openxmlformats.org/drawingml/2006/picture">
                   <pic:nvPicPr>
-                    <pic:cNvPr id="5" name="Screen Shot 2016-10-18 at 10.50.59 AM.png"/>
+                    <pic:cNvPr id="4" name="Screen Shot 2016-10-18 at 10.45.48 AM.png"/>
                     <pic:cNvPicPr/>
                   </pic:nvPicPr>
                   <pic:blipFill>
@@ -139,7 +141,7 @@
                   <pic:spPr>
                     <a:xfrm>
                       <a:off x="0" y="0"/>
-                      <a:ext cx="5123401" cy="2661132"/>
+                      <a:ext cx="6128129" cy="3097553"/>
                     </a:xfrm>
                     <a:prstGeom prst="rect">
                       <a:avLst/>
@@ -151,20 +153,26 @@
           </wp:inline>
         </w:drawing>
       </w:r>
-      <w:bookmarkStart w:id="0" w:name="_GoBack"/>
-      <w:bookmarkEnd w:id="0"/>
     </w:p>
+    <w:p/>
+    <w:p/>
+    <w:p/>
+    <w:p/>
+    <w:p/>
+    <w:p/>
+    <w:p/>
     <w:p>
       <w:r>
         <w:rPr>
           <w:noProof/>
           <w:lang w:val="en-US"/>
         </w:rPr>
+        <w:lastRenderedPageBreak/>
         <w:drawing>
-          <wp:inline distT="0" distB="0" distL="0" distR="0" wp14:anchorId="41BE0ECE" wp14:editId="1C7BB470">
-            <wp:extent cx="6676716" cy="2195146"/>
-            <wp:effectExtent l="0" t="0" r="3810" b="0"/>
-            <wp:docPr id="6" name="Picture 6"/>
+          <wp:inline distT="0" distB="0" distL="0" distR="0" wp14:anchorId="0E2878A3" wp14:editId="33B747CE">
+            <wp:extent cx="4961457" cy="2855921"/>
+            <wp:effectExtent l="0" t="0" r="0" b="0"/>
+            <wp:docPr id="7" name="Picture 7"/>
             <wp:cNvGraphicFramePr>
               <a:graphicFrameLocks xmlns:a="http://schemas.openxmlformats.org/drawingml/2006/main" noChangeAspect="1"/>
             </wp:cNvGraphicFramePr>
@@ -172,7 +180,7 @@
               <a:graphicData uri="http://schemas.openxmlformats.org/drawingml/2006/picture">
                 <pic:pic xmlns:pic="http://schemas.openxmlformats.org/drawingml/2006/picture">
                   <pic:nvPicPr>
-                    <pic:cNvPr id="6" name="Screen Shot 2016-10-18 at 11.22.12 AM.png"/>
+                    <pic:cNvPr id="7" name="Screen Shot 2016-10-29 at 2.45.44 PM.png"/>
                     <pic:cNvPicPr/>
                   </pic:nvPicPr>
                   <pic:blipFill>
@@ -190,7 +198,7 @@
                   <pic:spPr>
                     <a:xfrm>
                       <a:off x="0" y="0"/>
-                      <a:ext cx="6874456" cy="2260158"/>
+                      <a:ext cx="4973272" cy="2862722"/>
                     </a:xfrm>
                     <a:prstGeom prst="rect">
                       <a:avLst/>
@@ -202,6 +210,60 @@
           </wp:inline>
         </w:drawing>
       </w:r>
+    </w:p>
+    <w:p/>
+    <w:p>
+      <w:r>
+        <w:rPr>
+          <w:noProof/>
+          <w:lang w:val="en-US"/>
+        </w:rPr>
+        <w:drawing>
+          <wp:inline distT="0" distB="0" distL="0" distR="0" wp14:anchorId="5780D5E1" wp14:editId="7B6D2E68">
+            <wp:extent cx="6642100" cy="3168015"/>
+            <wp:effectExtent l="0" t="0" r="12700" b="6985"/>
+            <wp:docPr id="8" name="Picture 8"/>
+            <wp:cNvGraphicFramePr>
+              <a:graphicFrameLocks xmlns:a="http://schemas.openxmlformats.org/drawingml/2006/main" noChangeAspect="1"/>
+            </wp:cNvGraphicFramePr>
+            <a:graphic xmlns:a="http://schemas.openxmlformats.org/drawingml/2006/main">
+              <a:graphicData uri="http://schemas.openxmlformats.org/drawingml/2006/picture">
+                <pic:pic xmlns:pic="http://schemas.openxmlformats.org/drawingml/2006/picture">
+                  <pic:nvPicPr>
+                    <pic:cNvPr id="8" name="Screen Shot 2016-10-29 at 2.50.26 PM.png"/>
+                    <pic:cNvPicPr/>
+                  </pic:nvPicPr>
+                  <pic:blipFill>
+                    <a:blip r:embed="rId8">
+                      <a:extLst>
+                        <a:ext uri="{28A0092B-C50C-407E-A947-70E740481C1C}">
+                          <a14:useLocalDpi xmlns:a14="http://schemas.microsoft.com/office/drawing/2010/main" val="0"/>
+                        </a:ext>
+                      </a:extLst>
+                    </a:blip>
+                    <a:stretch>
+                      <a:fillRect/>
+                    </a:stretch>
+                  </pic:blipFill>
+                  <pic:spPr>
+                    <a:xfrm>
+                      <a:off x="0" y="0"/>
+                      <a:ext cx="6642100" cy="3168015"/>
+                    </a:xfrm>
+                    <a:prstGeom prst="rect">
+                      <a:avLst/>
+                    </a:prstGeom>
+                  </pic:spPr>
+                </pic:pic>
+              </a:graphicData>
+            </a:graphic>
+          </wp:inline>
+        </w:drawing>
+      </w:r>
+    </w:p>
+    <w:p>
+      <w:bookmarkStart w:id="0" w:name="_GoBack"/>
+      <w:bookmarkEnd w:id="0"/>
     </w:p>
     <w:sectPr>
       <w:pgSz w:w="11900" w:h="16840"/>

</xml_diff>